<commit_message>
Notes about GeolocationAPI, FileSystemAPI, IndexedDB&WebSQL has been added
</commit_message>
<xml_diff>
--- a/Mariia/Theory/20 Data Binding.docx
+++ b/Mariia/Theory/20 Data Binding.docx
@@ -10,6 +10,7 @@
           <w:color w:val="385623" w:themeColor="accent6" w:themeShade="80"/>
           <w:sz w:val="32"/>
           <w:szCs w:val="32"/>
+          <w:lang w:val="ru-RU"/>
         </w:rPr>
       </w:pPr>
       <w:r>
@@ -19,17 +20,37 @@
           <w:sz w:val="32"/>
           <w:szCs w:val="32"/>
         </w:rPr>
-        <w:t>Data Binding</w:t>
-      </w:r>
-    </w:p>
-    <w:p>
-      <w:pPr>
-        <w:jc w:val="center"/>
+        <w:t>Data</w:t>
+      </w:r>
+      <w:r>
         <w:rPr>
           <w:rFonts w:ascii="Times New Roman" w:hAnsi="Times New Roman" w:cs="Times New Roman"/>
           <w:color w:val="385623" w:themeColor="accent6" w:themeShade="80"/>
           <w:sz w:val="32"/>
           <w:szCs w:val="32"/>
+          <w:lang w:val="ru-RU"/>
+        </w:rPr>
+        <w:t xml:space="preserve"> </w:t>
+      </w:r>
+      <w:r>
+        <w:rPr>
+          <w:rFonts w:ascii="Times New Roman" w:hAnsi="Times New Roman" w:cs="Times New Roman"/>
+          <w:color w:val="385623" w:themeColor="accent6" w:themeShade="80"/>
+          <w:sz w:val="32"/>
+          <w:szCs w:val="32"/>
+        </w:rPr>
+        <w:t>Binding</w:t>
+      </w:r>
+    </w:p>
+    <w:p>
+      <w:pPr>
+        <w:jc w:val="center"/>
+        <w:rPr>
+          <w:rFonts w:ascii="Times New Roman" w:hAnsi="Times New Roman" w:cs="Times New Roman"/>
+          <w:color w:val="385623" w:themeColor="accent6" w:themeShade="80"/>
+          <w:sz w:val="32"/>
+          <w:szCs w:val="32"/>
+          <w:lang w:val="ru-RU"/>
         </w:rPr>
       </w:pPr>
     </w:p>
@@ -199,17 +220,7 @@
           <w:shd w:val="clear" w:color="auto" w:fill="FFFFFF"/>
           <w:lang w:val="ru-RU"/>
         </w:rPr>
-        <w:t xml:space="preserve"> </w:t>
-      </w:r>
-      <w:r>
-        <w:rPr>
-          <w:rFonts w:ascii="Times New Roman" w:hAnsi="Times New Roman" w:cs="Times New Roman"/>
-          <w:sz w:val="28"/>
-          <w:szCs w:val="28"/>
-          <w:shd w:val="clear" w:color="auto" w:fill="FFFFFF"/>
-          <w:lang w:val="ru-RU"/>
-        </w:rPr>
-        <w:t xml:space="preserve">– </w:t>
+        <w:t xml:space="preserve"> – </w:t>
       </w:r>
       <w:r>
         <w:rPr>
@@ -492,62 +503,6 @@
           </w:rPr>
           <w:t>observe</w:t>
         </w:r>
-        <w:r>
-          <w:rPr>
-            <w:rFonts w:ascii="Times New Roman" w:eastAsia="Times New Roman" w:hAnsi="Times New Roman" w:cs="Times New Roman"/>
-            <w:b/>
-            <w:bCs/>
-            <w:i/>
-            <w:color w:val="00B0F0"/>
-            <w:sz w:val="28"/>
-            <w:szCs w:val="28"/>
-            <w:bdr w:val="none" w:sz="0" w:space="0" w:color="auto" w:frame="1"/>
-            <w:lang w:val="ru-RU"/>
-          </w:rPr>
-          <w:t xml:space="preserve"> &amp;&amp; </w:t>
-        </w:r>
-        <w:r>
-          <w:rPr>
-            <w:rFonts w:ascii="Times New Roman" w:eastAsia="Times New Roman" w:hAnsi="Times New Roman" w:cs="Times New Roman"/>
-            <w:b/>
-            <w:bCs/>
-            <w:i/>
-            <w:color w:val="00B0F0"/>
-            <w:sz w:val="28"/>
-            <w:szCs w:val="28"/>
-            <w:bdr w:val="none" w:sz="0" w:space="0" w:color="auto" w:frame="1"/>
-          </w:rPr>
-          <w:t>DOM</w:t>
-        </w:r>
-        <w:r>
-          <w:rPr>
-            <w:rFonts w:ascii="Times New Roman" w:eastAsia="Times New Roman" w:hAnsi="Times New Roman" w:cs="Times New Roman"/>
-            <w:b/>
-            <w:bCs/>
-            <w:i/>
-            <w:color w:val="00B0F0"/>
-            <w:sz w:val="28"/>
-            <w:szCs w:val="28"/>
-            <w:bdr w:val="none" w:sz="0" w:space="0" w:color="auto" w:frame="1"/>
-            <w:lang w:val="ru-RU"/>
-          </w:rPr>
-          <w:t>.</w:t>
-        </w:r>
-        <w:proofErr w:type="spellStart"/>
-        <w:r>
-          <w:rPr>
-            <w:rFonts w:ascii="Times New Roman" w:eastAsia="Times New Roman" w:hAnsi="Times New Roman" w:cs="Times New Roman"/>
-            <w:b/>
-            <w:bCs/>
-            <w:i/>
-            <w:color w:val="00B0F0"/>
-            <w:sz w:val="28"/>
-            <w:szCs w:val="28"/>
-            <w:bdr w:val="none" w:sz="0" w:space="0" w:color="auto" w:frame="1"/>
-          </w:rPr>
-          <w:t>onChange</w:t>
-        </w:r>
-        <w:proofErr w:type="spellEnd"/>
       </w:hyperlink>
     </w:p>
     <w:p>
@@ -1155,6 +1110,7 @@
           <w:color w:val="4D4E53"/>
           <w:sz w:val="21"/>
           <w:szCs w:val="21"/>
+          <w:lang w:val="ru-RU"/>
         </w:rPr>
       </w:pPr>
       <w:proofErr w:type="gramStart"/>
@@ -1174,6 +1130,7 @@
           <w:rFonts w:ascii="Consolas" w:hAnsi="Consolas" w:cs="Consolas"/>
           <w:color w:val="999999"/>
           <w:bdr w:val="none" w:sz="0" w:space="0" w:color="auto" w:frame="1"/>
+          <w:lang w:val="ru-RU"/>
         </w:rPr>
         <w:t>:</w:t>
       </w:r>
@@ -1183,6 +1140,7 @@
           <w:rFonts w:ascii="Consolas" w:hAnsi="Consolas" w:cs="Consolas"/>
           <w:color w:val="4D4E53"/>
           <w:bdr w:val="none" w:sz="0" w:space="0" w:color="auto" w:frame="1"/>
+          <w:lang w:val="ru-RU"/>
         </w:rPr>
         <w:t xml:space="preserve"> </w:t>
       </w:r>
@@ -1192,8 +1150,28 @@
           <w:rFonts w:ascii="Consolas" w:hAnsi="Consolas" w:cs="Consolas"/>
           <w:color w:val="669900"/>
           <w:bdr w:val="none" w:sz="0" w:space="0" w:color="auto" w:frame="1"/>
-        </w:rPr>
-        <w:t>'static'</w:t>
+          <w:lang w:val="ru-RU"/>
+        </w:rPr>
+        <w:t>'</w:t>
+      </w:r>
+      <w:r>
+        <w:rPr>
+          <w:rStyle w:val="token"/>
+          <w:rFonts w:ascii="Consolas" w:hAnsi="Consolas" w:cs="Consolas"/>
+          <w:color w:val="669900"/>
+          <w:bdr w:val="none" w:sz="0" w:space="0" w:color="auto" w:frame="1"/>
+        </w:rPr>
+        <w:t>static</w:t>
+      </w:r>
+      <w:r>
+        <w:rPr>
+          <w:rStyle w:val="token"/>
+          <w:rFonts w:ascii="Consolas" w:hAnsi="Consolas" w:cs="Consolas"/>
+          <w:color w:val="669900"/>
+          <w:bdr w:val="none" w:sz="0" w:space="0" w:color="auto" w:frame="1"/>
+          <w:lang w:val="ru-RU"/>
+        </w:rPr>
+        <w:t>'</w:t>
       </w:r>
     </w:p>
     <w:p>
@@ -1208,6 +1186,7 @@
           <w:sz w:val="28"/>
           <w:szCs w:val="28"/>
           <w:shd w:val="clear" w:color="auto" w:fill="FFFFFF"/>
+          <w:lang w:val="ru-RU"/>
         </w:rPr>
       </w:pPr>
       <w:r>
@@ -1217,6 +1196,7 @@
           <w:sz w:val="28"/>
           <w:szCs w:val="28"/>
           <w:shd w:val="clear" w:color="auto" w:fill="FFFFFF"/>
+          <w:lang w:val="ru-RU"/>
         </w:rPr>
         <w:t>)</w:t>
       </w:r>
@@ -1233,6 +1213,7 @@
           <w:sz w:val="28"/>
           <w:szCs w:val="28"/>
           <w:shd w:val="clear" w:color="auto" w:fill="FFFFFF"/>
+          <w:lang w:val="ru-RU"/>
         </w:rPr>
       </w:pPr>
     </w:p>
@@ -1787,12 +1768,14 @@
         <w:rPr>
           <w:rFonts w:ascii="Times New Roman" w:hAnsi="Times New Roman" w:cs="Times New Roman"/>
           <w:sz w:val="20"/>
-        </w:rPr>
-      </w:pPr>
-      <w:r>
-        <w:rPr>
-          <w:rFonts w:ascii="Times New Roman" w:hAnsi="Times New Roman" w:cs="Times New Roman"/>
-          <w:sz w:val="20"/>
+          <w:lang w:val="ru-RU"/>
+        </w:rPr>
+      </w:pPr>
+      <w:r>
+        <w:rPr>
+          <w:rFonts w:ascii="Times New Roman" w:hAnsi="Times New Roman" w:cs="Times New Roman"/>
+          <w:sz w:val="20"/>
+          <w:lang w:val="ru-RU"/>
         </w:rPr>
         <w:t>}</w:t>
       </w:r>
@@ -1988,7 +1971,6 @@
           <w:color w:val="00B0F0"/>
           <w:sz w:val="28"/>
           <w:szCs w:val="28"/>
-          <w:lang w:val="ru-RU"/>
         </w:rPr>
       </w:pPr>
       <w:r>
@@ -2000,7 +1982,6 @@
           <w:color w:val="00B0F0"/>
           <w:sz w:val="28"/>
           <w:szCs w:val="28"/>
-          <w:lang w:val="ru-RU"/>
         </w:rPr>
         <w:t xml:space="preserve">2 </w:t>
       </w:r>
@@ -2015,7 +1996,7 @@
           <w:szCs w:val="28"/>
           <w:lang w:val="ru-RU"/>
         </w:rPr>
-        <w:t xml:space="preserve">Обрабатывать событие </w:t>
+        <w:t>Обрабатывать</w:t>
       </w:r>
       <w:r>
         <w:rPr>
@@ -2027,7 +2008,7 @@
           <w:sz w:val="28"/>
           <w:szCs w:val="28"/>
         </w:rPr>
-        <w:t>change</w:t>
+        <w:t xml:space="preserve"> </w:t>
       </w:r>
       <w:r>
         <w:rPr>
@@ -2040,6 +2021,42 @@
           <w:szCs w:val="28"/>
           <w:lang w:val="ru-RU"/>
         </w:rPr>
+        <w:t>событие</w:t>
+      </w:r>
+      <w:r>
+        <w:rPr>
+          <w:rFonts w:ascii="Times New Roman" w:eastAsia="Times New Roman" w:hAnsi="Times New Roman" w:cs="Times New Roman"/>
+          <w:b/>
+          <w:bCs/>
+          <w:i/>
+          <w:color w:val="00B0F0"/>
+          <w:sz w:val="28"/>
+          <w:szCs w:val="28"/>
+        </w:rPr>
+        <w:t xml:space="preserve"> </w:t>
+      </w:r>
+      <w:r>
+        <w:rPr>
+          <w:rFonts w:ascii="Times New Roman" w:eastAsia="Times New Roman" w:hAnsi="Times New Roman" w:cs="Times New Roman"/>
+          <w:b/>
+          <w:bCs/>
+          <w:i/>
+          <w:color w:val="00B0F0"/>
+          <w:sz w:val="28"/>
+          <w:szCs w:val="28"/>
+        </w:rPr>
+        <w:t>change</w:t>
+      </w:r>
+      <w:r>
+        <w:rPr>
+          <w:rFonts w:ascii="Times New Roman" w:eastAsia="Times New Roman" w:hAnsi="Times New Roman" w:cs="Times New Roman"/>
+          <w:b/>
+          <w:bCs/>
+          <w:i/>
+          <w:color w:val="00B0F0"/>
+          <w:sz w:val="28"/>
+          <w:szCs w:val="28"/>
+        </w:rPr>
         <w:t xml:space="preserve"> </w:t>
       </w:r>
     </w:p>
@@ -2135,7 +2152,7 @@
           <w:rFonts w:ascii="Times New Roman" w:hAnsi="Times New Roman" w:cs="Times New Roman"/>
           <w:sz w:val="20"/>
         </w:rPr>
-        <w:t xml:space="preserve">(domElem, obj, </w:t>
+        <w:t>(</w:t>
       </w:r>
       <w:proofErr w:type="spellStart"/>
       <w:r>
@@ -2143,6 +2160,38 @@
           <w:rFonts w:ascii="Times New Roman" w:hAnsi="Times New Roman" w:cs="Times New Roman"/>
           <w:sz w:val="20"/>
         </w:rPr>
+        <w:t>domElem</w:t>
+      </w:r>
+      <w:proofErr w:type="spellEnd"/>
+      <w:r>
+        <w:rPr>
+          <w:rFonts w:ascii="Times New Roman" w:hAnsi="Times New Roman" w:cs="Times New Roman"/>
+          <w:sz w:val="20"/>
+        </w:rPr>
+        <w:t xml:space="preserve">, </w:t>
+      </w:r>
+      <w:proofErr w:type="spellStart"/>
+      <w:r>
+        <w:rPr>
+          <w:rFonts w:ascii="Times New Roman" w:hAnsi="Times New Roman" w:cs="Times New Roman"/>
+          <w:sz w:val="20"/>
+        </w:rPr>
+        <w:t>obj</w:t>
+      </w:r>
+      <w:proofErr w:type="spellEnd"/>
+      <w:r>
+        <w:rPr>
+          <w:rFonts w:ascii="Times New Roman" w:hAnsi="Times New Roman" w:cs="Times New Roman"/>
+          <w:sz w:val="20"/>
+        </w:rPr>
+        <w:t xml:space="preserve">, </w:t>
+      </w:r>
+      <w:proofErr w:type="spellStart"/>
+      <w:r>
+        <w:rPr>
+          <w:rFonts w:ascii="Times New Roman" w:hAnsi="Times New Roman" w:cs="Times New Roman"/>
+          <w:sz w:val="20"/>
+        </w:rPr>
         <w:t>propertyName</w:t>
       </w:r>
       <w:proofErr w:type="spellEnd"/>
@@ -2199,13 +2248,22 @@
         </w:rPr>
         <w:t xml:space="preserve">    </w:t>
       </w:r>
+      <w:proofErr w:type="spellStart"/>
       <w:proofErr w:type="gramStart"/>
       <w:r>
         <w:rPr>
           <w:rFonts w:ascii="Times New Roman" w:hAnsi="Times New Roman" w:cs="Times New Roman"/>
           <w:sz w:val="20"/>
         </w:rPr>
-        <w:t>obj[</w:t>
+        <w:t>obj</w:t>
+      </w:r>
+      <w:proofErr w:type="spellEnd"/>
+      <w:r>
+        <w:rPr>
+          <w:rFonts w:ascii="Times New Roman" w:hAnsi="Times New Roman" w:cs="Times New Roman"/>
+          <w:sz w:val="20"/>
+        </w:rPr>
+        <w:t>[</w:t>
       </w:r>
       <w:proofErr w:type="spellStart"/>
       <w:proofErr w:type="gramEnd"/>
@@ -2222,7 +2280,23 @@
           <w:rFonts w:ascii="Times New Roman" w:hAnsi="Times New Roman" w:cs="Times New Roman"/>
           <w:sz w:val="20"/>
         </w:rPr>
-        <w:t>] = $(domElem).</w:t>
+        <w:t>] = $(</w:t>
+      </w:r>
+      <w:proofErr w:type="spellStart"/>
+      <w:r>
+        <w:rPr>
+          <w:rFonts w:ascii="Times New Roman" w:hAnsi="Times New Roman" w:cs="Times New Roman"/>
+          <w:sz w:val="20"/>
+        </w:rPr>
+        <w:t>domElem</w:t>
+      </w:r>
+      <w:proofErr w:type="spellEnd"/>
+      <w:r>
+        <w:rPr>
+          <w:rFonts w:ascii="Times New Roman" w:hAnsi="Times New Roman" w:cs="Times New Roman"/>
+          <w:sz w:val="20"/>
+        </w:rPr>
+        <w:t>).</w:t>
       </w:r>
       <w:proofErr w:type="spellStart"/>
       <w:r>
@@ -2380,109 +2454,55 @@
         <w:rPr>
           <w:rFonts w:ascii="Times New Roman" w:hAnsi="Times New Roman" w:cs="Times New Roman"/>
           <w:sz w:val="20"/>
-        </w:rPr>
-      </w:pPr>
-      <w:r>
-        <w:rPr>
-          <w:rFonts w:ascii="Times New Roman" w:hAnsi="Times New Roman" w:cs="Times New Roman"/>
-          <w:sz w:val="20"/>
-        </w:rPr>
-        <w:t xml:space="preserve">// </w:t>
-      </w:r>
-      <w:proofErr w:type="spellStart"/>
-      <w:r>
-        <w:rPr>
-          <w:rFonts w:ascii="Times New Roman" w:hAnsi="Times New Roman" w:cs="Times New Roman"/>
-          <w:sz w:val="20"/>
-        </w:rPr>
-        <w:t>Введите</w:t>
-      </w:r>
-      <w:proofErr w:type="spellEnd"/>
-      <w:r>
-        <w:rPr>
-          <w:rFonts w:ascii="Times New Roman" w:hAnsi="Times New Roman" w:cs="Times New Roman"/>
-          <w:sz w:val="20"/>
-        </w:rPr>
-        <w:t xml:space="preserve"> в </w:t>
-      </w:r>
-      <w:proofErr w:type="spellStart"/>
-      <w:r>
-        <w:rPr>
-          <w:rFonts w:ascii="Times New Roman" w:hAnsi="Times New Roman" w:cs="Times New Roman"/>
-          <w:sz w:val="20"/>
-        </w:rPr>
-        <w:t>поле</w:t>
-      </w:r>
-      <w:proofErr w:type="spellEnd"/>
-      <w:r>
-        <w:rPr>
-          <w:rFonts w:ascii="Times New Roman" w:hAnsi="Times New Roman" w:cs="Times New Roman"/>
-          <w:sz w:val="20"/>
-        </w:rPr>
-        <w:t xml:space="preserve"> </w:t>
-      </w:r>
-      <w:proofErr w:type="spellStart"/>
-      <w:r>
-        <w:rPr>
-          <w:rFonts w:ascii="Times New Roman" w:hAnsi="Times New Roman" w:cs="Times New Roman"/>
-          <w:sz w:val="20"/>
-        </w:rPr>
-        <w:t>ввода</w:t>
-      </w:r>
-      <w:proofErr w:type="spellEnd"/>
-      <w:r>
-        <w:rPr>
-          <w:rFonts w:ascii="Times New Roman" w:hAnsi="Times New Roman" w:cs="Times New Roman"/>
-          <w:sz w:val="20"/>
-        </w:rPr>
-        <w:t xml:space="preserve"> '</w:t>
-      </w:r>
-      <w:proofErr w:type="spellStart"/>
-      <w:r>
-        <w:rPr>
-          <w:rFonts w:ascii="Times New Roman" w:hAnsi="Times New Roman" w:cs="Times New Roman"/>
-          <w:sz w:val="20"/>
-        </w:rPr>
-        <w:t>Обама</w:t>
-      </w:r>
-      <w:proofErr w:type="spellEnd"/>
-      <w:r>
-        <w:rPr>
-          <w:rFonts w:ascii="Times New Roman" w:hAnsi="Times New Roman" w:cs="Times New Roman"/>
-          <w:sz w:val="20"/>
-        </w:rPr>
-        <w:t>'</w:t>
-      </w:r>
-    </w:p>
-    <w:p>
-      <w:pPr>
-        <w:rPr>
-          <w:rFonts w:ascii="Times New Roman" w:hAnsi="Times New Roman" w:cs="Times New Roman"/>
-          <w:sz w:val="20"/>
-        </w:rPr>
-      </w:pPr>
-      <w:r>
-        <w:rPr>
-          <w:rFonts w:ascii="Times New Roman" w:hAnsi="Times New Roman" w:cs="Times New Roman"/>
-          <w:sz w:val="20"/>
-        </w:rPr>
-        <w:t xml:space="preserve">user.name // </w:t>
-      </w:r>
-      <w:proofErr w:type="spellStart"/>
-      <w:r>
-        <w:rPr>
-          <w:rFonts w:ascii="Times New Roman" w:hAnsi="Times New Roman" w:cs="Times New Roman"/>
-          <w:sz w:val="20"/>
-        </w:rPr>
-        <w:t>Обама</w:t>
-      </w:r>
-      <w:proofErr w:type="spellEnd"/>
-      <w:r>
-        <w:rPr>
-          <w:rFonts w:ascii="Times New Roman" w:hAnsi="Times New Roman" w:cs="Times New Roman"/>
-          <w:sz w:val="20"/>
+          <w:lang w:val="ru-RU"/>
+        </w:rPr>
+      </w:pPr>
+      <w:r>
+        <w:rPr>
+          <w:rFonts w:ascii="Times New Roman" w:hAnsi="Times New Roman" w:cs="Times New Roman"/>
+          <w:sz w:val="20"/>
+          <w:lang w:val="ru-RU"/>
+        </w:rPr>
+        <w:t>// Введите в поле ввода 'Обама'</w:t>
+      </w:r>
+    </w:p>
+    <w:p>
+      <w:pPr>
+        <w:rPr>
+          <w:rFonts w:ascii="Times New Roman" w:hAnsi="Times New Roman" w:cs="Times New Roman"/>
+          <w:sz w:val="20"/>
+          <w:lang w:val="ru-RU"/>
+        </w:rPr>
+      </w:pPr>
+      <w:r>
+        <w:rPr>
+          <w:rFonts w:ascii="Times New Roman" w:hAnsi="Times New Roman" w:cs="Times New Roman"/>
+          <w:sz w:val="20"/>
+        </w:rPr>
+        <w:t>user</w:t>
+      </w:r>
+      <w:r>
+        <w:rPr>
+          <w:rFonts w:ascii="Times New Roman" w:hAnsi="Times New Roman" w:cs="Times New Roman"/>
+          <w:sz w:val="20"/>
+          <w:lang w:val="ru-RU"/>
         </w:rPr>
         <w:t>.</w:t>
+      </w:r>
+      <w:r>
+        <w:rPr>
+          <w:rFonts w:ascii="Times New Roman" w:hAnsi="Times New Roman" w:cs="Times New Roman"/>
+          <w:sz w:val="20"/>
+        </w:rPr>
+        <w:t>name</w:t>
+      </w:r>
+      <w:r>
+        <w:rPr>
+          <w:rFonts w:ascii="Times New Roman" w:hAnsi="Times New Roman" w:cs="Times New Roman"/>
+          <w:sz w:val="20"/>
+          <w:lang w:val="ru-RU"/>
+        </w:rPr>
+        <w:t xml:space="preserve"> // Обама.</w:t>
       </w:r>
     </w:p>
     <w:p>
@@ -2506,16 +2526,7 @@
           <w:szCs w:val="28"/>
           <w:lang w:val="ru-RU"/>
         </w:rPr>
-        <w:t>Недостаток</w:t>
-      </w:r>
-      <w:r>
-        <w:rPr>
-          <w:b w:val="0"/>
-          <w:sz w:val="28"/>
-          <w:szCs w:val="28"/>
-          <w:lang w:val="ru-RU"/>
-        </w:rPr>
-        <w:t xml:space="preserve"> </w:t>
+        <w:t xml:space="preserve">Недостаток </w:t>
       </w:r>
       <w:r>
         <w:rPr>
@@ -2925,14 +2936,38 @@
         <w:rPr>
           <w:rFonts w:ascii="Times New Roman" w:hAnsi="Times New Roman" w:cs="Times New Roman"/>
           <w:sz w:val="20"/>
-        </w:rPr>
-      </w:pPr>
-      <w:r>
-        <w:rPr>
-          <w:rFonts w:ascii="Times New Roman" w:hAnsi="Times New Roman" w:cs="Times New Roman"/>
-          <w:sz w:val="20"/>
-        </w:rPr>
-        <w:t xml:space="preserve">  configurable: true // Для того, чтобы можно было переопределить это позднее</w:t>
+          <w:lang w:val="ru-RU"/>
+        </w:rPr>
+      </w:pPr>
+      <w:r>
+        <w:rPr>
+          <w:rFonts w:ascii="Times New Roman" w:hAnsi="Times New Roman" w:cs="Times New Roman"/>
+          <w:sz w:val="20"/>
+        </w:rPr>
+        <w:t xml:space="preserve">  configurable</w:t>
+      </w:r>
+      <w:r>
+        <w:rPr>
+          <w:rFonts w:ascii="Times New Roman" w:hAnsi="Times New Roman" w:cs="Times New Roman"/>
+          <w:sz w:val="20"/>
+          <w:lang w:val="ru-RU"/>
+        </w:rPr>
+        <w:t xml:space="preserve">: </w:t>
+      </w:r>
+      <w:r>
+        <w:rPr>
+          <w:rFonts w:ascii="Times New Roman" w:hAnsi="Times New Roman" w:cs="Times New Roman"/>
+          <w:sz w:val="20"/>
+        </w:rPr>
+        <w:t>true</w:t>
+      </w:r>
+      <w:r>
+        <w:rPr>
+          <w:rFonts w:ascii="Times New Roman" w:hAnsi="Times New Roman" w:cs="Times New Roman"/>
+          <w:sz w:val="20"/>
+          <w:lang w:val="ru-RU"/>
+        </w:rPr>
+        <w:t xml:space="preserve"> // Для того, чтобы можно было переопределить это позднее</w:t>
       </w:r>
     </w:p>
     <w:p>
@@ -3294,34 +3329,10 @@
             <w:sz w:val="28"/>
             <w:szCs w:val="28"/>
           </w:rPr>
-          <w:t>http://frontender.info/native_javascript_data_binding/</w:t>
+          <w:t>http://frontender.info</w:t>
         </w:r>
-      </w:hyperlink>
-    </w:p>
-    <w:p>
-      <w:pPr>
-        <w:spacing w:beforeAutospacing="1" w:after="0" w:afterAutospacing="1" w:line="240" w:lineRule="auto"/>
-        <w:textAlignment w:val="baseline"/>
-        <w:outlineLvl w:val="1"/>
-        <w:rPr>
-          <w:rFonts w:ascii="Times New Roman" w:eastAsia="Times New Roman" w:hAnsi="Times New Roman" w:cs="Times New Roman"/>
-          <w:bCs/>
-          <w:color w:val="0BA5B7"/>
-          <w:sz w:val="28"/>
-          <w:szCs w:val="28"/>
-        </w:rPr>
-      </w:pPr>
-      <w:hyperlink r:id="rId7" w:history="1">
-        <w:r>
-          <w:rPr>
-            <w:rStyle w:val="Hyperlink"/>
-            <w:rFonts w:ascii="Times New Roman" w:eastAsia="Times New Roman" w:hAnsi="Times New Roman" w:cs="Times New Roman"/>
-            <w:bCs/>
-            <w:sz w:val="28"/>
-            <w:szCs w:val="28"/>
-          </w:rPr>
-          <w:t>http://www.html5rocks.com</w:t>
-        </w:r>
+        <w:bookmarkStart w:id="0" w:name="_GoBack"/>
+        <w:bookmarkEnd w:id="0"/>
         <w:r>
           <w:rPr>
             <w:rStyle w:val="Hyperlink"/>
@@ -3340,7 +3351,33 @@
             <w:sz w:val="28"/>
             <w:szCs w:val="28"/>
           </w:rPr>
-          <w:t>en/tutorials/es7/observe/</w:t>
+          <w:t>native_javascript_data_binding/</w:t>
+        </w:r>
+      </w:hyperlink>
+    </w:p>
+    <w:p>
+      <w:pPr>
+        <w:spacing w:beforeAutospacing="1" w:after="0" w:afterAutospacing="1" w:line="240" w:lineRule="auto"/>
+        <w:textAlignment w:val="baseline"/>
+        <w:outlineLvl w:val="1"/>
+        <w:rPr>
+          <w:rFonts w:ascii="Times New Roman" w:eastAsia="Times New Roman" w:hAnsi="Times New Roman" w:cs="Times New Roman"/>
+          <w:bCs/>
+          <w:color w:val="0BA5B7"/>
+          <w:sz w:val="28"/>
+          <w:szCs w:val="28"/>
+        </w:rPr>
+      </w:pPr>
+      <w:hyperlink r:id="rId7" w:history="1">
+        <w:r>
+          <w:rPr>
+            <w:rStyle w:val="Hyperlink"/>
+            <w:rFonts w:ascii="Times New Roman" w:eastAsia="Times New Roman" w:hAnsi="Times New Roman" w:cs="Times New Roman"/>
+            <w:bCs/>
+            <w:sz w:val="28"/>
+            <w:szCs w:val="28"/>
+          </w:rPr>
+          <w:t>http://www.html5rocks.com/en/tutorials/es7/observe/</w:t>
         </w:r>
       </w:hyperlink>
     </w:p>
@@ -3383,8 +3420,6 @@
           <w:szCs w:val="36"/>
         </w:rPr>
       </w:pPr>
-      <w:bookmarkStart w:id="0" w:name="_GoBack"/>
-      <w:bookmarkEnd w:id="0"/>
     </w:p>
     <w:sectPr>
       <w:pgSz w:w="12240" w:h="15840"/>
@@ -3398,7 +3433,7 @@
 
 <file path=word/numbering.xml><?xml version="1.0" encoding="utf-8"?>
 <w:numbering xmlns:wpc="http://schemas.microsoft.com/office/word/2010/wordprocessingCanvas" xmlns:mc="http://schemas.openxmlformats.org/markup-compatibility/2006" xmlns:o="urn:schemas-microsoft-com:office:office" xmlns:r="http://schemas.openxmlformats.org/officeDocument/2006/relationships" xmlns:m="http://schemas.openxmlformats.org/officeDocument/2006/math" xmlns:v="urn:schemas-microsoft-com:vml" xmlns:wp14="http://schemas.microsoft.com/office/word/2010/wordprocessingDrawing" xmlns:wp="http://schemas.openxmlformats.org/drawingml/2006/wordprocessingDrawing" xmlns:w10="urn:schemas-microsoft-com:office:word" xmlns:w="http://schemas.openxmlformats.org/wordprocessingml/2006/main" xmlns:w14="http://schemas.microsoft.com/office/word/2010/wordml" xmlns:w15="http://schemas.microsoft.com/office/word/2012/wordml" xmlns:wpg="http://schemas.microsoft.com/office/word/2010/wordprocessingGroup" xmlns:wpi="http://schemas.microsoft.com/office/word/2010/wordprocessingInk" xmlns:wne="http://schemas.microsoft.com/office/word/2006/wordml" xmlns:wps="http://schemas.microsoft.com/office/word/2010/wordprocessingShape" mc:Ignorable="w14 w15 wp14">
-  <w:abstractNum w:abstractNumId="0">
+  <w:abstractNum w:abstractNumId="0" w15:restartNumberingAfterBreak="0">
     <w:nsid w:val="7B52494B"/>
     <w:multiLevelType w:val="multilevel"/>
     <w:tmpl w:val="0CB4BB1E"/>
@@ -3933,6 +3968,7 @@
   <w:style w:type="character" w:default="1" w:styleId="DefaultParagraphFont">
     <w:name w:val="Default Paragraph Font"/>
     <w:uiPriority w:val="1"/>
+    <w:semiHidden/>
     <w:unhideWhenUsed/>
   </w:style>
   <w:style w:type="table" w:default="1" w:styleId="TableNormal">
@@ -4135,8 +4171,8 @@
     <w:basedOn w:val="DefaultParagraphFont"/>
     <w:rsid w:val="006E4C65"/>
   </w:style>
-  <w:style w:type="character" w:customStyle="1" w:styleId="title">
-    <w:name w:val="title"/>
+  <w:style w:type="character" w:customStyle="1" w:styleId="Title1">
+    <w:name w:val="Title1"/>
     <w:basedOn w:val="DefaultParagraphFont"/>
     <w:rsid w:val="006E4C65"/>
   </w:style>

</xml_diff>